<commit_message>
Newest edits to paper
</commit_message>
<xml_diff>
--- a/PES_paper_Nov7_2019/PET_Paper_DinaNov7.docx
+++ b/PES_paper_Nov7_2019/PET_Paper_DinaNov7.docx
@@ -2,6 +2,8 @@
 <file path=word/document.xml><?xml version="1.0" encoding="utf-8"?>
 <w:document xmlns:wpc="http://schemas.microsoft.com/office/word/2010/wordprocessingCanvas" xmlns:cx="http://schemas.microsoft.com/office/drawing/2014/chartex" xmlns:cx1="http://schemas.microsoft.com/office/drawing/2015/9/8/chartex" xmlns:cx2="http://schemas.microsoft.com/office/drawing/2015/10/21/chartex" xmlns:cx3="http://schemas.microsoft.com/office/drawing/2016/5/9/chartex" xmlns:cx4="http://schemas.microsoft.com/office/drawing/2016/5/10/chartex" xmlns:cx5="http://schemas.microsoft.com/office/drawing/2016/5/11/chartex" xmlns:cx6="http://schemas.microsoft.com/office/drawing/2016/5/12/chartex" xmlns:cx7="http://schemas.microsoft.com/office/drawing/2016/5/13/chartex" xmlns:cx8="http://schemas.microsoft.com/office/drawing/2016/5/14/chartex" xmlns:mc="http://schemas.openxmlformats.org/markup-compatibility/2006" xmlns:aink="http://schemas.microsoft.com/office/drawing/2016/ink" xmlns:am3d="http://schemas.microsoft.com/office/drawing/2017/model3d" xmlns:o="urn:schemas-microsoft-com:office:office" xmlns:r="http://schemas.openxmlformats.org/officeDocument/2006/relationships" xmlns:m="http://schemas.openxmlformats.org/officeDocument/2006/math" xmlns:v="urn:schemas-microsoft-com:vml" xmlns:wp14="http://schemas.microsoft.com/office/word/2010/wordprocessingDrawing" xmlns:wp="http://schemas.openxmlformats.org/drawingml/2006/wordprocessingDrawing" xmlns:w10="urn:schemas-microsoft-com:office:word" xmlns:w="http://schemas.openxmlformats.org/wordprocessingml/2006/main" xmlns:w14="http://schemas.microsoft.com/office/word/2010/wordml" xmlns:w15="http://schemas.microsoft.com/office/word/2012/wordml" xmlns:w16cid="http://schemas.microsoft.com/office/word/2016/wordml/cid" xmlns:w16se="http://schemas.microsoft.com/office/word/2015/wordml/symex" xmlns:wpg="http://schemas.microsoft.com/office/word/2010/wordprocessingGroup" xmlns:wpi="http://schemas.microsoft.com/office/word/2010/wordprocessingInk" xmlns:wne="http://schemas.microsoft.com/office/word/2006/wordml" xmlns:wps="http://schemas.microsoft.com/office/word/2010/wordprocessingShape" mc:Ignorable="w14 w15 w16se w16cid wp14">
   <w:body>
+    <w:bookmarkStart w:id="0" w:name="_GoBack" w:displacedByCustomXml="next"/>
+    <w:bookmarkEnd w:id="0" w:displacedByCustomXml="next"/>
     <w:sdt>
       <w:sdtPr>
         <w:rPr>
@@ -1052,14 +1054,14 @@
           <w:b/>
         </w:rPr>
       </w:pPr>
-      <w:bookmarkStart w:id="0" w:name="_Toc24034676"/>
+      <w:bookmarkStart w:id="1" w:name="_Toc24034676"/>
       <w:r>
         <w:rPr>
           <w:b/>
         </w:rPr>
         <w:t>ABSTRACT</w:t>
       </w:r>
-      <w:bookmarkEnd w:id="0"/>
+      <w:bookmarkEnd w:id="1"/>
     </w:p>
     <w:p>
       <w:pPr>
@@ -1185,14 +1187,14 @@
           <w:b/>
         </w:rPr>
       </w:pPr>
-      <w:bookmarkStart w:id="1" w:name="_Toc24034677"/>
+      <w:bookmarkStart w:id="2" w:name="_Toc24034677"/>
       <w:r>
         <w:rPr>
           <w:b/>
         </w:rPr>
         <w:t>INTODUCTION</w:t>
       </w:r>
-      <w:bookmarkEnd w:id="1"/>
+      <w:bookmarkEnd w:id="2"/>
     </w:p>
     <w:p/>
     <w:p>
@@ -1271,14 +1273,14 @@
       <w:r>
         <w:t>(</w:t>
       </w:r>
-      <w:bookmarkStart w:id="2" w:name="_Hlk22470613"/>
+      <w:bookmarkStart w:id="3" w:name="_Hlk22470613"/>
       <w:r>
         <w:rPr>
           <w:highlight w:val="cyan"/>
         </w:rPr>
         <w:t>Templin and Cherry, 1997</w:t>
       </w:r>
-      <w:bookmarkEnd w:id="2"/>
+      <w:bookmarkEnd w:id="3"/>
       <w:r>
         <w:rPr>
           <w:highlight w:val="cyan"/>
@@ -1490,7 +1492,7 @@
       <w:r>
         <w:t xml:space="preserve">These </w:t>
       </w:r>
-      <w:bookmarkStart w:id="3" w:name="_Hlk24019485"/>
+      <w:bookmarkStart w:id="4" w:name="_Hlk24019485"/>
       <w:r>
         <w:t xml:space="preserve">upgrades are expected to significantly decrease nutrients load to the Delta to about 99% annual decrease in </w:t>
       </w:r>
@@ -1554,7 +1556,7 @@
       <w:r>
         <w:t xml:space="preserve"> </w:t>
       </w:r>
-      <w:bookmarkEnd w:id="3"/>
+      <w:bookmarkEnd w:id="4"/>
       <w:r>
         <w:rPr>
           <w:rFonts w:cstheme="minorHAnsi"/>
@@ -2160,14 +2162,14 @@
           <w:b/>
         </w:rPr>
       </w:pPr>
-      <w:bookmarkStart w:id="4" w:name="_Toc24034678"/>
+      <w:bookmarkStart w:id="5" w:name="_Toc24034678"/>
       <w:r>
         <w:rPr>
           <w:b/>
         </w:rPr>
         <w:t>STUDY AREA AND DATA SOURCES</w:t>
       </w:r>
-      <w:bookmarkEnd w:id="4"/>
+      <w:bookmarkEnd w:id="5"/>
     </w:p>
     <w:p/>
     <w:p>
@@ -2207,14 +2209,14 @@
       <w:r>
         <w:t>he Sacramento and San Joaquin Rivers deliver freshwater to the Delta with about 84% coming from the Sacramento River, 13% coming from the San Joaquin River, and 3% from other smaller rivers (</w:t>
       </w:r>
-      <w:bookmarkStart w:id="5" w:name="_Hlk22470574"/>
+      <w:bookmarkStart w:id="6" w:name="_Hlk22470574"/>
       <w:r>
         <w:rPr>
           <w:highlight w:val="cyan"/>
         </w:rPr>
         <w:t>Jassby and Cloern, 2000</w:t>
       </w:r>
-      <w:bookmarkEnd w:id="5"/>
+      <w:bookmarkEnd w:id="6"/>
       <w:r>
         <w:rPr>
           <w:highlight w:val="cyan"/>
@@ -2688,7 +2690,7 @@
       <w:r>
         <w:t xml:space="preserve"> </w:t>
       </w:r>
-      <w:bookmarkStart w:id="6" w:name="_Hlk22470556"/>
+      <w:bookmarkStart w:id="7" w:name="_Hlk22470556"/>
       <w:r>
         <w:rPr>
           <w:highlight w:val="cyan"/>
@@ -2716,7 +2718,7 @@
       <w:r>
         <w:t xml:space="preserve">. </w:t>
       </w:r>
-      <w:bookmarkEnd w:id="6"/>
+      <w:bookmarkEnd w:id="7"/>
       <w:r>
         <w:t>The</w:t>
       </w:r>
@@ -2734,14 +2736,14 @@
           <w:b/>
         </w:rPr>
       </w:pPr>
-      <w:bookmarkStart w:id="7" w:name="_Toc24034679"/>
+      <w:bookmarkStart w:id="8" w:name="_Toc24034679"/>
       <w:r>
         <w:rPr>
           <w:b/>
         </w:rPr>
         <w:t>METHODS</w:t>
       </w:r>
-      <w:bookmarkEnd w:id="7"/>
+      <w:bookmarkEnd w:id="8"/>
     </w:p>
     <w:p/>
     <w:p>
@@ -2830,15 +2832,7 @@
         <w:t xml:space="preserve">Watershed sources of nutrients (total Nitrogen and total Phosphorus) were assessed using the </w:t>
       </w:r>
       <w:r>
-        <w:t xml:space="preserve">SPAtially Referenced Regressions </w:t>
-      </w:r>
-      <w:proofErr w:type="gramStart"/>
-      <w:r>
-        <w:t>On</w:t>
-      </w:r>
-      <w:proofErr w:type="gramEnd"/>
-      <w:r>
-        <w:t xml:space="preserve"> Watershed attributes</w:t>
+        <w:t>SPAtially Referenced Regressions On Watershed attributes</w:t>
       </w:r>
       <w:r>
         <w:t xml:space="preserve"> (SPARROW) models (</w:t>
@@ -3026,7 +3020,6 @@
         <w:adjustRightInd w:val="0"/>
         <w:jc w:val="center"/>
       </w:pPr>
-      <w:proofErr w:type="gramStart"/>
       <w:r>
         <w:rPr>
           <w:rFonts w:ascii="RotisSerif" w:hAnsi="RotisSerif" w:cs="RotisSerif"/>
@@ -3040,7 +3033,6 @@
         <w:t>(</w:t>
       </w:r>
       <w:proofErr w:type="spellStart"/>
-      <w:proofErr w:type="gramEnd"/>
       <w:r>
         <w:rPr>
           <w:rFonts w:ascii="RotisSerif-Italic" w:hAnsi="RotisSerif-Italic" w:cs="RotisSerif-Italic"/>
@@ -4008,7 +4000,6 @@
         </w:rPr>
         <w:t></w:t>
       </w:r>
-      <w:proofErr w:type="gramStart"/>
       <w:r>
         <w:rPr>
           <w:rFonts w:cstheme="minorHAnsi"/>
@@ -4021,14 +4012,7 @@
         <w:rPr>
           <w:rFonts w:cstheme="minorHAnsi"/>
         </w:rPr>
-        <w:t>,</w:t>
-      </w:r>
-      <w:proofErr w:type="gramEnd"/>
-      <w:r>
-        <w:rPr>
-          <w:rFonts w:cstheme="minorHAnsi"/>
-        </w:rPr>
-        <w:t xml:space="preserve"> is the fraction of bootstrap replicates, in an infinite number of bootstrap replicates, for which the estimated change in flow normalized flux is positive.  An estimate can be made at any stage of the bootstrap process denoted as</w:t>
+        <w:t>, is the fraction of bootstrap replicates, in an infinite number of bootstrap replicates, for which the estimated change in flow normalized flux is positive.  An estimate can be made at any stage of the bootstrap process denoted as</w:t>
       </w:r>
       <w:r>
         <w:t xml:space="preserve"> </w:t>
@@ -4957,7 +4941,7 @@
       <w:r>
         <w:t xml:space="preserve">of the SPARROW model are provided by </w:t>
       </w:r>
-      <w:bookmarkStart w:id="8" w:name="_Hlk22473063"/>
+      <w:bookmarkStart w:id="9" w:name="_Hlk22473063"/>
       <w:r>
         <w:rPr>
           <w:highlight w:val="cyan"/>
@@ -5054,7 +5038,7 @@
         <w:t xml:space="preserve"> = 0.94) and the sensor was biased slightly higher than the laboratory.  Sensor results shown in this report were corrected using the regression equation obtained from the laboratory and sensor measurements.</w:t>
       </w:r>
     </w:p>
-    <w:bookmarkEnd w:id="8"/>
+    <w:bookmarkEnd w:id="9"/>
     <w:p/>
     <w:p>
       <w:pPr>
@@ -5063,14 +5047,14 @@
           <w:b/>
         </w:rPr>
       </w:pPr>
-      <w:bookmarkStart w:id="9" w:name="_Toc24034680"/>
+      <w:bookmarkStart w:id="10" w:name="_Toc24034680"/>
       <w:r>
         <w:rPr>
           <w:b/>
         </w:rPr>
         <w:t>RESULTS</w:t>
       </w:r>
-      <w:bookmarkEnd w:id="9"/>
+      <w:bookmarkEnd w:id="10"/>
     </w:p>
     <w:p/>
     <w:p>
@@ -5081,7 +5065,7 @@
           <w:iCs/>
         </w:rPr>
       </w:pPr>
-      <w:bookmarkStart w:id="10" w:name="_Toc24034681"/>
+      <w:bookmarkStart w:id="11" w:name="_Toc24034681"/>
       <w:r>
         <w:rPr>
           <w:b/>
@@ -5089,7 +5073,7 @@
         </w:rPr>
         <w:t>Streamflow Tends</w:t>
       </w:r>
-      <w:bookmarkEnd w:id="10"/>
+      <w:bookmarkEnd w:id="11"/>
     </w:p>
     <w:p>
       <w:pPr>
@@ -5545,7 +5529,7 @@
       <w:r>
         <w:t>2012-2016 (</w:t>
       </w:r>
-      <w:bookmarkStart w:id="11" w:name="_Hlk22473163"/>
+      <w:bookmarkStart w:id="12" w:name="_Hlk22473163"/>
       <w:r>
         <w:rPr>
           <w:highlight w:val="cyan"/>
@@ -5561,7 +5545,7 @@
           <w:t>http://www.wrcc.dri.edu/cg-bin/cliMONtpre.pl?ca7630</w:t>
         </w:r>
       </w:hyperlink>
-      <w:bookmarkEnd w:id="11"/>
+      <w:bookmarkEnd w:id="12"/>
       <w:r>
         <w:t>) where</w:t>
       </w:r>
@@ -5822,7 +5806,7 @@
           <w:iCs/>
         </w:rPr>
       </w:pPr>
-      <w:bookmarkStart w:id="12" w:name="_Toc24034682"/>
+      <w:bookmarkStart w:id="13" w:name="_Toc24034682"/>
       <w:r>
         <w:rPr>
           <w:b/>
@@ -5844,7 +5828,7 @@
         </w:rPr>
         <w:t>, Nutrient Concentrations, Fluxes, and Trends</w:t>
       </w:r>
-      <w:bookmarkEnd w:id="12"/>
+      <w:bookmarkEnd w:id="13"/>
     </w:p>
     <w:p/>
     <w:p>
@@ -6171,7 +6155,7 @@
       <w:r>
         <w:t xml:space="preserve">. </w:t>
       </w:r>
-      <w:bookmarkStart w:id="13" w:name="_Hlk24019982"/>
+      <w:bookmarkStart w:id="14" w:name="_Hlk24019982"/>
       <w:r>
         <w:t xml:space="preserve">In the early decade </w:t>
       </w:r>
@@ -6235,7 +6219,7 @@
       <w:r>
         <w:t xml:space="preserve"> are not significant in the months of April and September. </w:t>
       </w:r>
-      <w:bookmarkEnd w:id="13"/>
+      <w:bookmarkEnd w:id="14"/>
       <w:r>
         <w:t xml:space="preserve">This is </w:t>
       </w:r>
@@ -8425,7 +8409,7 @@
           <w:b/>
         </w:rPr>
       </w:pPr>
-      <w:bookmarkStart w:id="14" w:name="_Toc24034683"/>
+      <w:bookmarkStart w:id="15" w:name="_Toc24034683"/>
       <w:r>
         <w:rPr>
           <w:b/>
@@ -8440,7 +8424,7 @@
         </w:rPr>
         <w:t>, Nutrient Concentrations, Fluxes, and Trends</w:t>
       </w:r>
-      <w:bookmarkEnd w:id="14"/>
+      <w:bookmarkEnd w:id="15"/>
     </w:p>
     <w:p/>
     <w:p>
@@ -9341,8 +9325,6 @@
           <w:highlight w:val="lightGray"/>
         </w:rPr>
       </w:pPr>
-      <w:bookmarkStart w:id="15" w:name="_GoBack"/>
-      <w:bookmarkEnd w:id="15"/>
     </w:p>
     <w:p>
       <w:pPr>
@@ -9529,22 +9511,16 @@
       <w:pPr>
         <w:ind w:firstLine="720"/>
       </w:pPr>
-    </w:p>
-    <w:p>
-      <w:pPr>
-        <w:ind w:firstLine="720"/>
-        <w:jc w:val="center"/>
-      </w:pPr>
       <w:r>
         <w:rPr>
           <w:noProof/>
         </w:rPr>
         <w:lastRenderedPageBreak/>
         <w:drawing>
-          <wp:inline distT="0" distB="0" distL="0" distR="0" wp14:anchorId="1E99BD73" wp14:editId="2BB5C35A">
-            <wp:extent cx="5797520" cy="2855495"/>
+          <wp:inline distT="0" distB="0" distL="0" distR="0" wp14:anchorId="08FA7F67" wp14:editId="7DB5B413">
+            <wp:extent cx="5943600" cy="2270760"/>
             <wp:effectExtent l="0" t="0" r="0" b="2540"/>
-            <wp:docPr id="4" name="Picture 4"/>
+            <wp:docPr id="12" name="Picture 12"/>
             <wp:cNvGraphicFramePr>
               <a:graphicFrameLocks xmlns:a="http://schemas.openxmlformats.org/drawingml/2006/main" noChangeAspect="1"/>
             </wp:cNvGraphicFramePr>
@@ -9552,11 +9528,11 @@
               <a:graphicData uri="http://schemas.openxmlformats.org/drawingml/2006/picture">
                 <pic:pic xmlns:pic="http://schemas.openxmlformats.org/drawingml/2006/picture">
                   <pic:nvPicPr>
-                    <pic:cNvPr id="4" name="Fig9_Freeport_Vernalis_NO3_NH4_ratio.png"/>
+                    <pic:cNvPr id="12" name="Fig9_Freeport_Vernalis_NO3_NH4_ratio.png"/>
                     <pic:cNvPicPr/>
                   </pic:nvPicPr>
                   <pic:blipFill>
-                    <a:blip r:embed="rId22">
+                    <a:blip r:embed="rId22" cstate="print">
                       <a:extLst>
                         <a:ext uri="{28A0092B-C50C-407E-A947-70E740481C1C}">
                           <a14:useLocalDpi xmlns:a14="http://schemas.microsoft.com/office/drawing/2010/main" val="0"/>
@@ -9570,7 +9546,7 @@
                   <pic:spPr>
                     <a:xfrm>
                       <a:off x="0" y="0"/>
-                      <a:ext cx="5813136" cy="2863186"/>
+                      <a:ext cx="5943600" cy="2270760"/>
                     </a:xfrm>
                     <a:prstGeom prst="rect">
                       <a:avLst/>
@@ -9586,10 +9562,57 @@
     <w:p>
       <w:pPr>
         <w:ind w:firstLine="720"/>
+        <w:jc w:val="center"/>
+      </w:pPr>
+    </w:p>
+    <w:p>
+      <w:pPr>
+        <w:ind w:firstLine="720"/>
         <w:rPr>
           <w:color w:val="000000" w:themeColor="text1"/>
         </w:rPr>
       </w:pPr>
+      <w:r>
+        <w:rPr>
+          <w:noProof/>
+          <w:color w:val="000000" w:themeColor="text1"/>
+        </w:rPr>
+        <w:drawing>
+          <wp:inline distT="0" distB="0" distL="0" distR="0" wp14:anchorId="11EDB586" wp14:editId="2FFC001C">
+            <wp:extent cx="5943600" cy="285750"/>
+            <wp:effectExtent l="0" t="0" r="0" b="6350"/>
+            <wp:docPr id="1" name="Picture 1"/>
+            <wp:cNvGraphicFramePr>
+              <a:graphicFrameLocks xmlns:a="http://schemas.openxmlformats.org/drawingml/2006/main" noChangeAspect="1"/>
+            </wp:cNvGraphicFramePr>
+            <a:graphic xmlns:a="http://schemas.openxmlformats.org/drawingml/2006/main">
+              <a:graphicData uri="http://schemas.openxmlformats.org/drawingml/2006/picture">
+                <pic:pic xmlns:pic="http://schemas.openxmlformats.org/drawingml/2006/picture">
+                  <pic:nvPicPr>
+                    <pic:cNvPr id="1" name=""/>
+                    <pic:cNvPicPr/>
+                  </pic:nvPicPr>
+                  <pic:blipFill>
+                    <a:blip r:embed="rId23"/>
+                    <a:stretch>
+                      <a:fillRect/>
+                    </a:stretch>
+                  </pic:blipFill>
+                  <pic:spPr>
+                    <a:xfrm>
+                      <a:off x="0" y="0"/>
+                      <a:ext cx="5943600" cy="285750"/>
+                    </a:xfrm>
+                    <a:prstGeom prst="rect">
+                      <a:avLst/>
+                    </a:prstGeom>
+                  </pic:spPr>
+                </pic:pic>
+              </a:graphicData>
+            </a:graphic>
+          </wp:inline>
+        </w:drawing>
+      </w:r>
     </w:p>
     <w:p>
       <w:pPr>
@@ -9599,6 +9622,14 @@
         </w:rPr>
       </w:pPr>
       <w:bookmarkStart w:id="18" w:name="_Hlk24021936"/>
+    </w:p>
+    <w:p>
+      <w:pPr>
+        <w:ind w:firstLine="720"/>
+        <w:rPr>
+          <w:color w:val="000000" w:themeColor="text1"/>
+        </w:rPr>
+      </w:pPr>
       <w:r>
         <w:rPr>
           <w:color w:val="000000" w:themeColor="text1"/>
@@ -9863,14 +9894,14 @@
         <w:t>with</w:t>
       </w:r>
       <w:r>
-        <w:t xml:space="preserve"> ratios that increase during the </w:t>
+        <w:t xml:space="preserve"> ratios that increase during the growing season, possibly due to runoff of nitrate rich water</w:t>
+      </w:r>
+      <w:r>
+        <w:t xml:space="preserve"> from the agricultural San Joaquin </w:t>
       </w:r>
       <w:r>
         <w:lastRenderedPageBreak/>
-        <w:t>growing season, possibly due to runoff of nitrate rich water</w:t>
-      </w:r>
-      <w:r>
-        <w:t xml:space="preserve"> from the agricultural San Joaquin Valley</w:t>
+        <w:t>Valley</w:t>
       </w:r>
       <w:r>
         <w:t xml:space="preserve">.  </w:t>
@@ -9917,7 +9948,7 @@
                     <pic:cNvPicPr/>
                   </pic:nvPicPr>
                   <pic:blipFill>
-                    <a:blip r:embed="rId23">
+                    <a:blip r:embed="rId24">
                       <a:extLst>
                         <a:ext uri="{28A0092B-C50C-407E-A947-70E740481C1C}">
                           <a14:useLocalDpi xmlns:a14="http://schemas.microsoft.com/office/drawing/2010/main" val="0"/>
@@ -9992,7 +10023,7 @@
                     <pic:cNvPicPr/>
                   </pic:nvPicPr>
                   <pic:blipFill>
-                    <a:blip r:embed="rId24">
+                    <a:blip r:embed="rId25">
                       <a:extLst>
                         <a:ext uri="{28A0092B-C50C-407E-A947-70E740481C1C}">
                           <a14:useLocalDpi xmlns:a14="http://schemas.microsoft.com/office/drawing/2010/main" val="0"/>
@@ -10456,7 +10487,7 @@
                     <pic:cNvPicPr/>
                   </pic:nvPicPr>
                   <pic:blipFill>
-                    <a:blip r:embed="rId25">
+                    <a:blip r:embed="rId26">
                       <a:extLst>
                         <a:ext uri="{28A0092B-C50C-407E-A947-70E740481C1C}">
                           <a14:useLocalDpi xmlns:a14="http://schemas.microsoft.com/office/drawing/2010/main" val="0"/>
@@ -10724,7 +10755,7 @@
                     <pic:cNvPicPr/>
                   </pic:nvPicPr>
                   <pic:blipFill>
-                    <a:blip r:embed="rId26">
+                    <a:blip r:embed="rId27">
                       <a:extLst>
                         <a:ext uri="{28A0092B-C50C-407E-A947-70E740481C1C}">
                           <a14:useLocalDpi xmlns:a14="http://schemas.microsoft.com/office/drawing/2010/main" val="0"/>
@@ -11104,7 +11135,7 @@
                     <pic:cNvPicPr/>
                   </pic:nvPicPr>
                   <pic:blipFill>
-                    <a:blip r:embed="rId27">
+                    <a:blip r:embed="rId28">
                       <a:extLst>
                         <a:ext uri="{28A0092B-C50C-407E-A947-70E740481C1C}">
                           <a14:useLocalDpi xmlns:a14="http://schemas.microsoft.com/office/drawing/2010/main" val="0"/>
@@ -11167,7 +11198,7 @@
                     <pic:cNvPicPr/>
                   </pic:nvPicPr>
                   <pic:blipFill>
-                    <a:blip r:embed="rId28">
+                    <a:blip r:embed="rId29">
                       <a:extLst>
                         <a:ext uri="{28A0092B-C50C-407E-A947-70E740481C1C}">
                           <a14:useLocalDpi xmlns:a14="http://schemas.microsoft.com/office/drawing/2010/main" val="0"/>
@@ -11432,7 +11463,7 @@
                     <pic:cNvPicPr/>
                   </pic:nvPicPr>
                   <pic:blipFill>
-                    <a:blip r:embed="rId29">
+                    <a:blip r:embed="rId30">
                       <a:extLst>
                         <a:ext uri="{28A0092B-C50C-407E-A947-70E740481C1C}">
                           <a14:useLocalDpi xmlns:a14="http://schemas.microsoft.com/office/drawing/2010/main" val="0"/>
@@ -11672,7 +11703,7 @@
       <w:r>
         <w:t xml:space="preserve">Beck, M.W., Jabusch, T.W., Trowbridge, P.R., Senn, D.B., 2018, Four decades of water quality change in the upper San Francisco Estuary, Estuarine Coastal and Shelf Science, 212:11-22, </w:t>
       </w:r>
-      <w:hyperlink r:id="rId33" w:history="1">
+      <w:hyperlink r:id="rId34" w:history="1">
         <w:r>
           <w:rPr>
             <w:rStyle w:val="Hyperlink"/>
@@ -11726,7 +11757,7 @@
       <w:r>
         <w:t xml:space="preserve">,  </w:t>
       </w:r>
-      <w:hyperlink r:id="rId34" w:history="1">
+      <w:hyperlink r:id="rId35" w:history="1">
         <w:r>
           <w:rPr>
             <w:rStyle w:val="Hyperlink"/>
@@ -12053,7 +12084,7 @@
         </w:rPr>
         <w:t>doi:</w:t>
       </w:r>
-      <w:hyperlink r:id="rId35" w:history="1">
+      <w:hyperlink r:id="rId36" w:history="1">
         <w:r>
           <w:rPr>
             <w:rFonts w:asciiTheme="minorHAnsi" w:hAnsiTheme="minorHAnsi" w:cstheme="minorBidi"/>
@@ -12226,7 +12257,7 @@
       <w:pPr>
         <w:ind w:left="720"/>
       </w:pPr>
-      <w:hyperlink r:id="rId36" w:history="1">
+      <w:hyperlink r:id="rId37" w:history="1">
         <w:r>
           <w:rPr>
             <w:rStyle w:val="Hyperlink"/>
@@ -12268,7 +12299,7 @@
         </w:rPr>
         <w:t xml:space="preserve">Policy and Interim Salinity Program for the Central Valley Region. Larry Walker Associates, Memorandum. </w:t>
       </w:r>
-      <w:hyperlink r:id="rId37" w:history="1">
+      <w:hyperlink r:id="rId38" w:history="1">
         <w:r>
           <w:rPr>
             <w:rStyle w:val="Hyperlink"/>
@@ -12325,21 +12356,7 @@
         <w:rPr>
           <w:rFonts w:asciiTheme="minorHAnsi" w:hAnsiTheme="minorHAnsi"/>
         </w:rPr>
-        <w:t xml:space="preserve">Kraus, T.E.C, O’Donnell, K.O., Downing, B.D., Burau, J.R., Bergamaschi, B.A., 2017, Using Paired </w:t>
-      </w:r>
-      <w:proofErr w:type="gramStart"/>
-      <w:r>
-        <w:rPr>
-          <w:rFonts w:asciiTheme="minorHAnsi" w:hAnsiTheme="minorHAnsi"/>
-        </w:rPr>
-        <w:t>In</w:t>
-      </w:r>
-      <w:proofErr w:type="gramEnd"/>
-      <w:r>
-        <w:rPr>
-          <w:rFonts w:asciiTheme="minorHAnsi" w:hAnsiTheme="minorHAnsi"/>
-        </w:rPr>
-        <w:t xml:space="preserve"> Situ High </w:t>
+        <w:t xml:space="preserve">Kraus, T.E.C, O’Donnell, K.O., Downing, B.D., Burau, J.R., Bergamaschi, B.A., 2017, Using Paired In Situ High </w:t>
       </w:r>
       <w:r>
         <w:rPr>
@@ -12374,11 +12391,19 @@
           <w:rFonts w:asciiTheme="minorHAnsi" w:hAnsiTheme="minorHAnsi"/>
         </w:rPr>
       </w:pPr>
+      <w:proofErr w:type="spellStart"/>
       <w:r>
         <w:rPr>
           <w:rFonts w:asciiTheme="minorHAnsi" w:hAnsiTheme="minorHAnsi"/>
         </w:rPr>
-        <w:t xml:space="preserve">Luoma, S.N., </w:t>
+        <w:t>Luoma</w:t>
+      </w:r>
+      <w:proofErr w:type="spellEnd"/>
+      <w:r>
+        <w:rPr>
+          <w:rFonts w:asciiTheme="minorHAnsi" w:hAnsiTheme="minorHAnsi"/>
+        </w:rPr>
+        <w:t xml:space="preserve">, S.N., </w:t>
       </w:r>
       <w:proofErr w:type="spellStart"/>
       <w:r>
@@ -12404,16 +12429,8 @@
         <w:rPr>
           <w:rFonts w:asciiTheme="minorHAnsi" w:hAnsiTheme="minorHAnsi"/>
         </w:rPr>
-        <w:t xml:space="preserve">vol 13, issue 3, article 7, </w:t>
-      </w:r>
-      <w:proofErr w:type="gramStart"/>
-      <w:r>
-        <w:rPr>
-          <w:rFonts w:asciiTheme="minorHAnsi" w:hAnsiTheme="minorHAnsi"/>
-        </w:rPr>
-        <w:t>doi:http://dx.doi.org/10.15447/sfews.2015v13iss3art7</w:t>
-      </w:r>
-      <w:proofErr w:type="gramEnd"/>
+        <w:t>vol 13, issue 3, article 7, doi:http://dx.doi.org/10.15447/sfews.2015v13iss3art7</w:t>
+      </w:r>
     </w:p>
     <w:p>
       <w:pPr>
@@ -12849,7 +12866,7 @@
         </w:rPr>
         <w:t xml:space="preserve">Western Regional Climate Center </w:t>
       </w:r>
-      <w:hyperlink r:id="rId38" w:history="1">
+      <w:hyperlink r:id="rId39" w:history="1">
         <w:r>
           <w:rPr>
             <w:rFonts w:asciiTheme="minorHAnsi" w:hAnsiTheme="minorHAnsi"/>
@@ -12960,7 +12977,7 @@
     <w:p/>
     <w:p/>
     <w:sectPr>
-      <w:footerReference w:type="default" r:id="rId39"/>
+      <w:footerReference w:type="default" r:id="rId40"/>
       <w:pgSz w:w="12240" w:h="15840"/>
       <w:pgMar w:top="1440" w:right="1440" w:bottom="1440" w:left="1440" w:header="720" w:footer="720" w:gutter="0"/>
       <w:cols w:space="720"/>
@@ -13588,7 +13605,7 @@
       </w:pPr>
     </w:pPrDefault>
   </w:docDefaults>
-  <w:latentStyles w:defLockedState="0" w:defUIPriority="99" w:defSemiHidden="0" w:defUnhideWhenUsed="0" w:defQFormat="0" w:count="375">
+  <w:latentStyles w:defLockedState="0" w:defUIPriority="99" w:defSemiHidden="0" w:defUnhideWhenUsed="0" w:defQFormat="0" w:count="376">
     <w:lsdException w:name="Normal" w:uiPriority="0" w:qFormat="1"/>
     <w:lsdException w:name="heading 1" w:uiPriority="9" w:qFormat="1"/>
     <w:lsdException w:name="heading 2" w:semiHidden="1" w:uiPriority="9" w:unhideWhenUsed="1" w:qFormat="1"/>
@@ -13964,6 +13981,7 @@
     <w:lsdException w:name="Smart Hyperlink" w:semiHidden="1" w:unhideWhenUsed="1"/>
     <w:lsdException w:name="Hashtag" w:semiHidden="1" w:unhideWhenUsed="1"/>
     <w:lsdException w:name="Unresolved Mention" w:semiHidden="1" w:unhideWhenUsed="1"/>
+    <w:lsdException w:name="Smart Link" w:semiHidden="1" w:unhideWhenUsed="1"/>
   </w:latentStyles>
   <w:style w:type="paragraph" w:default="1" w:styleId="Normal">
     <w:name w:val="Normal"/>
@@ -14800,7 +14818,7 @@
 </file>
 
 <file path=customXml/itemProps1.xml><?xml version="1.0" encoding="utf-8"?>
-<ds:datastoreItem xmlns:ds="http://schemas.openxmlformats.org/officeDocument/2006/customXml" ds:itemID="{D8B12F94-7309-4AC6-B8C2-ED3E2C280AC4}">
+<ds:datastoreItem xmlns:ds="http://schemas.openxmlformats.org/officeDocument/2006/customXml" ds:itemID="{081AF76F-B75B-4F4C-A000-C5413B73038F}">
   <ds:schemaRefs>
     <ds:schemaRef ds:uri="http://schemas.openxmlformats.org/officeDocument/2006/bibliography"/>
   </ds:schemaRefs>

</xml_diff>